<commit_message>
doing week one, added very wierd prime number search solution in crutch_fast_prime.c
</commit_message>
<xml_diff>
--- a/Week 0/Week 0 - scratch and basics.docx
+++ b/Week 0/Week 0 - scratch and basics.docx
@@ -12,39 +12,130 @@
         </w:r>
       </w:hyperlink>
     </w:p>
-    <w:p/>
     <w:p>
-      <w:r>
-        <w:t xml:space="preserve">На примере этого проекта получилось хорошо попользоваться абстракцией. Абстракция на этапе планирования, подготовки позволяет </w:t>
-      </w:r>
-      <w:r>
-        <w:t xml:space="preserve">разбирать задачу по кусочкам. </w:t>
-      </w:r>
-      <w:r>
-        <w:rPr>
-          <w:lang w:val="en-US"/>
-        </w:rPr>
-        <w:t>One</w:t>
-      </w:r>
-      <w:r>
-        <w:t xml:space="preserve"> </w:t>
-      </w:r>
-      <w:r>
-        <w:rPr>
-          <w:lang w:val="en-US"/>
-        </w:rPr>
-        <w:t>bite</w:t>
-      </w:r>
-      <w:r>
-        <w:t xml:space="preserve"> </w:t>
-      </w:r>
-      <w:r>
-        <w:rPr>
-          <w:lang w:val="en-US"/>
-        </w:rPr>
-        <w:t>at</w:t>
-      </w:r>
-      <w:r>
+      <w:pPr>
+        <w:rPr>
+          <w:lang w:val="en-US"/>
+        </w:rPr>
+      </w:pPr>
+      <w:r>
+        <w:rPr>
+          <w:lang w:val="en-US"/>
+        </w:rPr>
+        <w:t>This</w:t>
+      </w:r>
+      <w:r>
+        <w:rPr>
+          <w:lang w:val="en-US"/>
+        </w:rPr>
+        <w:t xml:space="preserve"> </w:t>
+      </w:r>
+      <w:r>
+        <w:rPr>
+          <w:lang w:val="en-US"/>
+        </w:rPr>
+        <w:t>fun</w:t>
+      </w:r>
+      <w:r>
+        <w:rPr>
+          <w:lang w:val="en-US"/>
+        </w:rPr>
+        <w:t xml:space="preserve"> </w:t>
+      </w:r>
+      <w:r>
+        <w:rPr>
+          <w:lang w:val="en-US"/>
+        </w:rPr>
+        <w:t>little</w:t>
+      </w:r>
+      <w:r>
+        <w:rPr>
+          <w:lang w:val="en-US"/>
+        </w:rPr>
+        <w:t xml:space="preserve"> </w:t>
+      </w:r>
+      <w:r>
+        <w:rPr>
+          <w:lang w:val="en-US"/>
+        </w:rPr>
+        <w:t>project</w:t>
+      </w:r>
+      <w:r>
+        <w:rPr>
+          <w:lang w:val="en-US"/>
+        </w:rPr>
+        <w:t xml:space="preserve"> </w:t>
+      </w:r>
+      <w:r>
+        <w:rPr>
+          <w:lang w:val="en-US"/>
+        </w:rPr>
+        <w:t>served as a nice example of abstraction. When</w:t>
+      </w:r>
+      <w:r>
+        <w:rPr>
+          <w:lang w:val="en-US"/>
+        </w:rPr>
+        <w:t xml:space="preserve"> </w:t>
+      </w:r>
+      <w:r>
+        <w:rPr>
+          <w:lang w:val="en-US"/>
+        </w:rPr>
+        <w:t>planning</w:t>
+      </w:r>
+      <w:r>
+        <w:rPr>
+          <w:lang w:val="en-US"/>
+        </w:rPr>
+        <w:t xml:space="preserve"> </w:t>
+      </w:r>
+      <w:r>
+        <w:rPr>
+          <w:lang w:val="en-US"/>
+        </w:rPr>
+        <w:t>on</w:t>
+      </w:r>
+      <w:r>
+        <w:rPr>
+          <w:lang w:val="en-US"/>
+        </w:rPr>
+        <w:t xml:space="preserve"> </w:t>
+      </w:r>
+      <w:r>
+        <w:rPr>
+          <w:lang w:val="en-US"/>
+        </w:rPr>
+        <w:t>how</w:t>
+      </w:r>
+      <w:r>
+        <w:rPr>
+          <w:lang w:val="en-US"/>
+        </w:rPr>
+        <w:t xml:space="preserve"> </w:t>
+      </w:r>
+      <w:r>
+        <w:rPr>
+          <w:lang w:val="en-US"/>
+        </w:rPr>
+        <w:t>to</w:t>
+      </w:r>
+      <w:r>
+        <w:rPr>
+          <w:lang w:val="en-US"/>
+        </w:rPr>
+        <w:t xml:space="preserve"> </w:t>
+      </w:r>
+      <w:r>
+        <w:rPr>
+          <w:lang w:val="en-US"/>
+        </w:rPr>
+        <w:t>build</w:t>
+      </w:r>
+      <w:r>
+        <w:rPr>
+          <w:lang w:val="en-US"/>
+        </w:rPr>
         <w:t xml:space="preserve"> </w:t>
       </w:r>
       <w:r>
@@ -54,16 +145,94 @@
         <w:t>a</w:t>
       </w:r>
       <w:r>
-        <w:t xml:space="preserve"> </w:t>
-      </w:r>
-      <w:r>
-        <w:rPr>
-          <w:lang w:val="en-US"/>
-        </w:rPr>
-        <w:t>time</w:t>
-      </w:r>
-      <w:r>
-        <w:t>. На этапе разработки – помогает, опять же, разбивать задачу на части и способствует масшатбированию.</w:t>
+        <w:rPr>
+          <w:lang w:val="en-US"/>
+        </w:rPr>
+        <w:t xml:space="preserve"> </w:t>
+      </w:r>
+      <w:r>
+        <w:rPr>
+          <w:lang w:val="en-US"/>
+        </w:rPr>
+        <w:t>program</w:t>
+      </w:r>
+      <w:r>
+        <w:rPr>
+          <w:lang w:val="en-US"/>
+        </w:rPr>
+        <w:t>,</w:t>
+      </w:r>
+      <w:r>
+        <w:rPr>
+          <w:lang w:val="en-US"/>
+        </w:rPr>
+        <w:t xml:space="preserve"> abstraction lets you split an elephant-project into bite-sized pieces. One bite at a time you get to solve the problem – really, a bunch of small problems, instead of a big and scary one. During</w:t>
+      </w:r>
+      <w:r>
+        <w:rPr>
+          <w:lang w:val="en-US"/>
+        </w:rPr>
+        <w:t xml:space="preserve"> </w:t>
+      </w:r>
+      <w:r>
+        <w:rPr>
+          <w:lang w:val="en-US"/>
+        </w:rPr>
+        <w:t>development</w:t>
+      </w:r>
+      <w:r>
+        <w:rPr>
+          <w:lang w:val="en-US"/>
+        </w:rPr>
+        <w:t xml:space="preserve"> – </w:t>
+      </w:r>
+      <w:r>
+        <w:rPr>
+          <w:lang w:val="en-US"/>
+        </w:rPr>
+        <w:t>abstracting</w:t>
+      </w:r>
+      <w:r>
+        <w:rPr>
+          <w:lang w:val="en-US"/>
+        </w:rPr>
+        <w:t xml:space="preserve"> </w:t>
+      </w:r>
+      <w:r>
+        <w:rPr>
+          <w:lang w:val="en-US"/>
+        </w:rPr>
+        <w:t>code</w:t>
+      </w:r>
+      <w:r>
+        <w:rPr>
+          <w:lang w:val="en-US"/>
+        </w:rPr>
+        <w:t xml:space="preserve"> </w:t>
+      </w:r>
+      <w:r>
+        <w:rPr>
+          <w:lang w:val="en-US"/>
+        </w:rPr>
+        <w:t>into</w:t>
+      </w:r>
+      <w:r>
+        <w:rPr>
+          <w:lang w:val="en-US"/>
+        </w:rPr>
+        <w:t xml:space="preserve"> </w:t>
+      </w:r>
+      <w:r>
+        <w:rPr>
+          <w:lang w:val="en-US"/>
+        </w:rPr>
+        <w:t>different functions once again helps to split the task and also facilitates scaling</w:t>
+      </w:r>
+      <w:r>
+        <w:rPr>
+          <w:lang w:val="en-US"/>
+        </w:rPr>
+        <w:t>.</w:t>
       </w:r>
     </w:p>
     <w:sectPr>

</xml_diff>